<commit_message>
added section to week 1 documentation about sub-graphs
</commit_message>
<xml_diff>
--- a/Docs/Week1.docx
+++ b/Docs/Week1.docx
@@ -5,8 +5,14 @@
     <w:p>
       <w:pPr>
         <w:pStyle w:val="Title"/>
-      </w:pPr>
-      <w:r>
+        <w:rPr>
+          <w:lang w:val="en-GB"/>
+        </w:rPr>
+      </w:pPr>
+      <w:r>
+        <w:rPr>
+          <w:lang w:val="en-GB"/>
+        </w:rPr>
         <w:t>Week 1</w:t>
       </w:r>
     </w:p>
@@ -69,6 +75,7 @@
       </w:pPr>
       <w:r>
         <w:rPr>
+          <w:noProof/>
           <w:lang w:val="en-US"/>
         </w:rPr>
         <w:drawing>
@@ -429,6 +436,23 @@
     </w:p>
     <w:p>
       <w:pPr>
+        <w:rPr>
+          <w:rFonts w:asciiTheme="majorHAnsi" w:eastAsiaTheme="majorEastAsia" w:hAnsiTheme="majorHAnsi" w:cstheme="majorBidi"/>
+          <w:color w:val="2F5496" w:themeColor="accent1" w:themeShade="BF"/>
+          <w:sz w:val="32"/>
+          <w:szCs w:val="32"/>
+          <w:lang w:val="en-US"/>
+        </w:rPr>
+      </w:pPr>
+      <w:r>
+        <w:rPr>
+          <w:lang w:val="en-US"/>
+        </w:rPr>
+        <w:br w:type="page"/>
+      </w:r>
+    </w:p>
+    <w:p>
+      <w:pPr>
         <w:pStyle w:val="Heading1"/>
         <w:rPr>
           <w:lang w:val="en-US"/>
@@ -438,7 +462,154 @@
         <w:rPr>
           <w:lang w:val="en-US"/>
         </w:rPr>
+        <w:lastRenderedPageBreak/>
         <w:t>Connecting the graphs</w:t>
+      </w:r>
+    </w:p>
+    <w:p>
+      <w:pPr>
+        <w:rPr>
+          <w:lang w:val="en-US"/>
+        </w:rPr>
+      </w:pPr>
+      <w:r>
+        <w:rPr>
+          <w:lang w:val="en-US"/>
+        </w:rPr>
+        <w:t>For connecting the graphs, we wrote a small algorithm that finds the set of all sub-graphs within the parent-graph.</w:t>
+      </w:r>
+    </w:p>
+    <w:p>
+      <w:pPr>
+        <w:rPr>
+          <w:lang w:val="en-US"/>
+        </w:rPr>
+      </w:pPr>
+      <w:r>
+        <w:rPr>
+          <w:lang w:val="en-US"/>
+        </w:rPr>
+        <w:t>We do this by putting all the nodes of the graph in a sequential list. Then, for each node we create a sub-graph structure to which we add the current node. We then check in the adjacency matrix to which other nodes the current node is connected and add those to the sub-graph as well (provided we have not traversed them already). We also remove said nodes from the sequential list.</w:t>
+      </w:r>
+    </w:p>
+    <w:p>
+      <w:pPr>
+        <w:rPr>
+          <w:lang w:val="en-US"/>
+        </w:rPr>
+      </w:pPr>
+      <w:r>
+        <w:rPr>
+          <w:lang w:val="en-US"/>
+        </w:rPr>
+        <w:t>We then repeat this process of adding connected nodes to the sub-graph and removing them from the sequential list, until no other nodes can be added to the sub-graph. At this point we add the current sub-graph to the list of sub-graphs and move on to the next node, for which we run through the above process again. We repeat this until there are no other nodes left in the sequential list.</w:t>
+      </w:r>
+    </w:p>
+    <w:p>
+      <w:pPr>
+        <w:rPr>
+          <w:noProof/>
+        </w:rPr>
+      </w:pPr>
+      <w:r>
+        <w:rPr>
+          <w:noProof/>
+        </w:rPr>
+        <w:drawing>
+          <wp:inline distT="0" distB="0" distL="0" distR="0" wp14:anchorId="130FB1A8" wp14:editId="485E810A">
+            <wp:extent cx="5943600" cy="3065145"/>
+            <wp:effectExtent l="0" t="0" r="0" b="1905"/>
+            <wp:docPr id="6" name="Picture 6"/>
+            <wp:cNvGraphicFramePr>
+              <a:graphicFrameLocks xmlns:a="http://schemas.openxmlformats.org/drawingml/2006/main" noChangeAspect="1"/>
+            </wp:cNvGraphicFramePr>
+            <a:graphic xmlns:a="http://schemas.openxmlformats.org/drawingml/2006/main">
+              <a:graphicData uri="http://schemas.openxmlformats.org/drawingml/2006/picture">
+                <pic:pic xmlns:pic="http://schemas.openxmlformats.org/drawingml/2006/picture">
+                  <pic:nvPicPr>
+                    <pic:cNvPr id="1" name=""/>
+                    <pic:cNvPicPr/>
+                  </pic:nvPicPr>
+                  <pic:blipFill>
+                    <a:blip r:embed="rId9"/>
+                    <a:stretch>
+                      <a:fillRect/>
+                    </a:stretch>
+                  </pic:blipFill>
+                  <pic:spPr>
+                    <a:xfrm>
+                      <a:off x="0" y="0"/>
+                      <a:ext cx="5943600" cy="3065145"/>
+                    </a:xfrm>
+                    <a:prstGeom prst="rect">
+                      <a:avLst/>
+                    </a:prstGeom>
+                  </pic:spPr>
+                </pic:pic>
+              </a:graphicData>
+            </a:graphic>
+          </wp:inline>
+        </w:drawing>
+      </w:r>
+    </w:p>
+    <w:p>
+      <w:pPr>
+        <w:rPr>
+          <w:lang w:val="en-US"/>
+        </w:rPr>
+      </w:pPr>
+      <w:r>
+        <w:rPr>
+          <w:lang w:val="en-US"/>
+        </w:rPr>
+        <w:t>When we have a set of sub-graphs, we can use these to connect them together in the adjacency matrix. For this we wrote another simple method that simply takes the first nodes of to sub-graphs and connects them together and repeating this for every subgraph (except the last one). We then finally end up with a graph that is fully connected.</w:t>
+      </w:r>
+    </w:p>
+    <w:p>
+      <w:pPr>
+        <w:rPr>
+          <w:lang w:val="en-US"/>
+        </w:rPr>
+      </w:pPr>
+      <w:r>
+        <w:rPr>
+          <w:noProof/>
+        </w:rPr>
+        <w:drawing>
+          <wp:inline distT="0" distB="0" distL="0" distR="0" wp14:anchorId="0E16EF16" wp14:editId="6019A40D">
+            <wp:extent cx="5943600" cy="1286510"/>
+            <wp:effectExtent l="0" t="0" r="0" b="8890"/>
+            <wp:docPr id="7" name="Picture 7"/>
+            <wp:cNvGraphicFramePr>
+              <a:graphicFrameLocks xmlns:a="http://schemas.openxmlformats.org/drawingml/2006/main" noChangeAspect="1"/>
+            </wp:cNvGraphicFramePr>
+            <a:graphic xmlns:a="http://schemas.openxmlformats.org/drawingml/2006/main">
+              <a:graphicData uri="http://schemas.openxmlformats.org/drawingml/2006/picture">
+                <pic:pic xmlns:pic="http://schemas.openxmlformats.org/drawingml/2006/picture">
+                  <pic:nvPicPr>
+                    <pic:cNvPr id="1" name=""/>
+                    <pic:cNvPicPr/>
+                  </pic:nvPicPr>
+                  <pic:blipFill>
+                    <a:blip r:embed="rId10"/>
+                    <a:stretch>
+                      <a:fillRect/>
+                    </a:stretch>
+                  </pic:blipFill>
+                  <pic:spPr>
+                    <a:xfrm>
+                      <a:off x="0" y="0"/>
+                      <a:ext cx="5943600" cy="1286510"/>
+                    </a:xfrm>
+                    <a:prstGeom prst="rect">
+                      <a:avLst/>
+                    </a:prstGeom>
+                  </pic:spPr>
+                </pic:pic>
+              </a:graphicData>
+            </a:graphic>
+          </wp:inline>
+        </w:drawing>
       </w:r>
     </w:p>
     <w:sectPr>

</xml_diff>